<commit_message>
Added two parameters to allow the timer to be configured based on the timer period and the clock period, in units of nanoseconds.
</commit_message>
<xml_diff>
--- a/timer/doc/timer.docx
+++ b/timer/doc/timer.docx
@@ -94,6 +94,20 @@
         </w:rPr>
         <w:t>#(</w:t>
       </w:r>
+    </w:p>
+    <w:p>
+      <w:pPr>
+        <w:rPr>
+          <w:rFonts w:ascii="Consolas" w:hAnsi="Consolas"/>
+        </w:rPr>
+      </w:pPr>
+      <w:r>
+        <w:rPr>
+          <w:rFonts w:ascii="Consolas" w:hAnsi="Consolas"/>
+        </w:rPr>
+        <w:t xml:space="preserve">    </w:t>
+      </w:r>
+      <w:proofErr w:type="gramStart"/>
       <w:r>
         <w:rPr>
           <w:rFonts w:ascii="Consolas" w:hAnsi="Consolas"/>
@@ -104,7 +118,14 @@
         <w:rPr>
           <w:rFonts w:ascii="Consolas" w:hAnsi="Consolas"/>
         </w:rPr>
-        <w:t>NTICKS</w:t>
+        <w:t>TIMER</w:t>
+      </w:r>
+      <w:proofErr w:type="gramEnd"/>
+      <w:r>
+        <w:rPr>
+          <w:rFonts w:ascii="Consolas" w:hAnsi="Consolas"/>
+        </w:rPr>
+        <w:t>_PERIOD_NS</w:t>
       </w:r>
       <w:r>
         <w:rPr>
@@ -116,7 +137,7 @@
         <w:rPr>
           <w:rFonts w:ascii="Consolas" w:hAnsi="Consolas"/>
         </w:rPr>
-        <w:t>10</w:t>
+        <w:t>80</w:t>
       </w:r>
       <w:r>
         <w:rPr>
@@ -128,7 +149,34 @@
         <w:rPr>
           <w:rFonts w:ascii="Consolas" w:hAnsi="Consolas"/>
         </w:rPr>
-        <w:t>)</w:t>
+        <w:t>,</w:t>
+      </w:r>
+    </w:p>
+    <w:p>
+      <w:pPr>
+        <w:rPr>
+          <w:rFonts w:ascii="Consolas" w:hAnsi="Consolas"/>
+        </w:rPr>
+      </w:pPr>
+      <w:r>
+        <w:rPr>
+          <w:rFonts w:ascii="Consolas" w:hAnsi="Consolas"/>
+        </w:rPr>
+        <w:t xml:space="preserve">    </w:t>
+      </w:r>
+      <w:proofErr w:type="gramStart"/>
+      <w:r>
+        <w:rPr>
+          <w:rFonts w:ascii="Consolas" w:hAnsi="Consolas"/>
+        </w:rPr>
+        <w:t>.CLOCK</w:t>
+      </w:r>
+      <w:proofErr w:type="gramEnd"/>
+      <w:r>
+        <w:rPr>
+          <w:rFonts w:ascii="Consolas" w:hAnsi="Consolas"/>
+        </w:rPr>
+        <w:t>_PERIOD_NS(8))</w:t>
       </w:r>
     </w:p>
     <w:p>
@@ -411,6 +459,18 @@
     </w:p>
     <w:p>
       <w:r>
+        <w:t>TIMER_PERIOD_NS is the amount of time taken for the timer to expire once armed. Units are in nanoseconds. Default value is 80ns.</w:t>
+      </w:r>
+    </w:p>
+    <w:p/>
+    <w:p>
+      <w:r>
+        <w:t>CLOCK_PERIOD_NS is the period of the common clock. Units are in nanoseconds. Default value is 8ns (125MHz).</w:t>
+      </w:r>
+    </w:p>
+    <w:p/>
+    <w:p>
+      <w:r>
         <w:t>NTICKS</w:t>
       </w:r>
       <w:r>
@@ -420,18 +480,10 @@
         <w:t xml:space="preserve">number of </w:t>
       </w:r>
       <w:r>
-        <w:t xml:space="preserve">clock ticks to count until the timer </w:t>
-      </w:r>
-      <w:proofErr w:type="spellStart"/>
-      <w:r>
-        <w:t>expires</w:t>
-      </w:r>
-      <w:proofErr w:type="spellEnd"/>
-      <w:r>
-        <w:t>. The default is 10</w:t>
-      </w:r>
-      <w:r>
-        <w:t>.</w:t>
+        <w:t xml:space="preserve">clock ticks to count until the timer expires. </w:t>
+      </w:r>
+      <w:r>
+        <w:t>Default value is TIMER_PERIOD_NS / CLOCK_PERIOD_NS. This value can be specified directly in case the clock period is not an integral number of nanoseconds.</w:t>
       </w:r>
     </w:p>
     <w:p>

</xml_diff>